<commit_message>
removed not needed files
</commit_message>
<xml_diff>
--- a/DPML-SoftwareProject-BuciuStefan.docx
+++ b/DPML-SoftwareProject-BuciuStefan.docx
@@ -268,7 +268,23 @@
           <w:sz w:val="24"/>
           <w:szCs w:val="24"/>
         </w:rPr>
-        <w:t>The Maximum Cut problem is NP-complete, and it aims to partition a graph into two sets such that the number of edges that cross the cut is maximized (i.e., one end of the edge in each set). We will be trying to solve this problem version, however there is a more general version where the edges have a positive weight assigned.</w:t>
+        <w:t>The Maximum Cut problem is NP-complete, and it aims to partition a</w:t>
+      </w:r>
+      <w:r>
+        <w:rPr>
+          <w:rFonts w:ascii="Times New Roman" w:hAnsi="Times New Roman" w:cs="Times New Roman"/>
+          <w:sz w:val="24"/>
+          <w:szCs w:val="24"/>
+        </w:rPr>
+        <w:t>n undirected</w:t>
+      </w:r>
+      <w:r>
+        <w:rPr>
+          <w:rFonts w:ascii="Times New Roman" w:hAnsi="Times New Roman" w:cs="Times New Roman"/>
+          <w:sz w:val="24"/>
+          <w:szCs w:val="24"/>
+        </w:rPr>
+        <w:t xml:space="preserve"> graph into two sets such that the number of edges that cross the cut is maximized (i.e., one end of the edge in each set). We will be trying to solve this problem version, however there is a more general version where the edges have a positive weight assigned.</w:t>
       </w:r>
     </w:p>
     <w:p>
@@ -952,25 +968,6 @@
     </w:p>
     <w:p>
       <w:pPr>
-        <w:spacing w:line="240" w:lineRule="auto"/>
-        <w:jc w:val="both"/>
-        <w:rPr>
-          <w:rFonts w:ascii="Times New Roman" w:hAnsi="Times New Roman" w:cs="Times New Roman"/>
-          <w:sz w:val="24"/>
-          <w:szCs w:val="24"/>
-        </w:rPr>
-      </w:pPr>
-      <w:r>
-        <w:rPr>
-          <w:rFonts w:ascii="Times New Roman" w:hAnsi="Times New Roman" w:cs="Times New Roman"/>
-          <w:sz w:val="24"/>
-          <w:szCs w:val="24"/>
-        </w:rPr>
-        <w:t>The classical solution is TODO</w:t>
-      </w:r>
-    </w:p>
-    <w:p>
-      <w:pPr>
         <w:pStyle w:val="ListParagraph"/>
         <w:numPr>
           <w:ilvl w:val="0"/>
@@ -990,7 +987,438 @@
           <w:sz w:val="24"/>
           <w:szCs w:val="24"/>
         </w:rPr>
-        <w:t>Backtracking:</w:t>
+        <w:t>Backtracking</w:t>
+      </w:r>
+      <w:r>
+        <w:rPr>
+          <w:rFonts w:ascii="Times New Roman" w:hAnsi="Times New Roman" w:cs="Times New Roman"/>
+          <w:sz w:val="24"/>
+          <w:szCs w:val="24"/>
+        </w:rPr>
+        <w:t>:</w:t>
+      </w:r>
+    </w:p>
+    <w:p>
+      <w:pPr>
+        <w:spacing w:line="240" w:lineRule="auto"/>
+        <w:jc w:val="both"/>
+        <w:rPr>
+          <w:rFonts w:ascii="Times New Roman" w:eastAsiaTheme="minorEastAsia" w:hAnsi="Times New Roman" w:cs="Times New Roman"/>
+          <w:sz w:val="24"/>
+          <w:szCs w:val="24"/>
+        </w:rPr>
+      </w:pPr>
+      <w:r>
+        <w:rPr>
+          <w:rFonts w:ascii="Times New Roman" w:hAnsi="Times New Roman" w:cs="Times New Roman"/>
+          <w:sz w:val="24"/>
+          <w:szCs w:val="24"/>
+        </w:rPr>
+        <w:t xml:space="preserve">We solve MaxCut with backtracking by iterating over the given edges and keeping track of the partitioning. If we select edge </w:t>
+      </w:r>
+      <m:oMath>
+        <m:r>
+          <w:rPr>
+            <w:rFonts w:ascii="Cambria Math" w:hAnsi="Cambria Math" w:cs="Times New Roman"/>
+            <w:sz w:val="24"/>
+            <w:szCs w:val="24"/>
+          </w:rPr>
+          <m:t>e=(</m:t>
+        </m:r>
+        <m:sSub>
+          <m:sSubPr>
+            <m:ctrlPr>
+              <w:rPr>
+                <w:rFonts w:ascii="Cambria Math" w:hAnsi="Cambria Math" w:cs="Times New Roman"/>
+                <w:i/>
+                <w:sz w:val="24"/>
+                <w:szCs w:val="24"/>
+              </w:rPr>
+            </m:ctrlPr>
+          </m:sSubPr>
+          <m:e>
+            <m:r>
+              <w:rPr>
+                <w:rFonts w:ascii="Cambria Math" w:hAnsi="Cambria Math" w:cs="Times New Roman"/>
+                <w:sz w:val="24"/>
+                <w:szCs w:val="24"/>
+              </w:rPr>
+              <m:t>v</m:t>
+            </m:r>
+          </m:e>
+          <m:sub>
+            <m:r>
+              <w:rPr>
+                <w:rFonts w:ascii="Cambria Math" w:hAnsi="Cambria Math" w:cs="Times New Roman"/>
+                <w:sz w:val="24"/>
+                <w:szCs w:val="24"/>
+              </w:rPr>
+              <m:t>i</m:t>
+            </m:r>
+          </m:sub>
+        </m:sSub>
+        <m:r>
+          <w:rPr>
+            <w:rFonts w:ascii="Cambria Math" w:hAnsi="Cambria Math" w:cs="Times New Roman"/>
+            <w:sz w:val="24"/>
+            <w:szCs w:val="24"/>
+          </w:rPr>
+          <m:t xml:space="preserve">, </m:t>
+        </m:r>
+        <m:sSub>
+          <m:sSubPr>
+            <m:ctrlPr>
+              <w:rPr>
+                <w:rFonts w:ascii="Cambria Math" w:hAnsi="Cambria Math" w:cs="Times New Roman"/>
+                <w:i/>
+                <w:sz w:val="24"/>
+                <w:szCs w:val="24"/>
+              </w:rPr>
+            </m:ctrlPr>
+          </m:sSubPr>
+          <m:e>
+            <m:r>
+              <w:rPr>
+                <w:rFonts w:ascii="Cambria Math" w:hAnsi="Cambria Math" w:cs="Times New Roman"/>
+                <w:sz w:val="24"/>
+                <w:szCs w:val="24"/>
+              </w:rPr>
+              <m:t>v</m:t>
+            </m:r>
+          </m:e>
+          <m:sub>
+            <m:r>
+              <w:rPr>
+                <w:rFonts w:ascii="Cambria Math" w:hAnsi="Cambria Math" w:cs="Times New Roman"/>
+                <w:sz w:val="24"/>
+                <w:szCs w:val="24"/>
+              </w:rPr>
+              <m:t>j</m:t>
+            </m:r>
+          </m:sub>
+        </m:sSub>
+        <m:r>
+          <w:rPr>
+            <w:rFonts w:ascii="Cambria Math" w:hAnsi="Cambria Math" w:cs="Times New Roman"/>
+            <w:sz w:val="24"/>
+            <w:szCs w:val="24"/>
+          </w:rPr>
+          <m:t>)</m:t>
+        </m:r>
+      </m:oMath>
+      <w:r>
+        <w:rPr>
+          <w:rFonts w:ascii="Times New Roman" w:eastAsiaTheme="minorEastAsia" w:hAnsi="Times New Roman" w:cs="Times New Roman"/>
+          <w:sz w:val="24"/>
+          <w:szCs w:val="24"/>
+        </w:rPr>
+        <w:t xml:space="preserve">, then each vertex is added to a set </w:t>
+      </w:r>
+      <m:oMath>
+        <m:r>
+          <w:rPr>
+            <w:rFonts w:ascii="Cambria Math" w:eastAsiaTheme="minorEastAsia" w:hAnsi="Cambria Math" w:cs="Times New Roman"/>
+            <w:sz w:val="24"/>
+            <w:szCs w:val="24"/>
+          </w:rPr>
+          <m:t>S∪</m:t>
+        </m:r>
+        <m:d>
+          <m:dPr>
+            <m:begChr m:val="{"/>
+            <m:endChr m:val="}"/>
+            <m:ctrlPr>
+              <w:rPr>
+                <w:rFonts w:ascii="Cambria Math" w:eastAsiaTheme="minorEastAsia" w:hAnsi="Cambria Math" w:cs="Times New Roman"/>
+                <w:i/>
+                <w:sz w:val="24"/>
+                <w:szCs w:val="24"/>
+              </w:rPr>
+            </m:ctrlPr>
+          </m:dPr>
+          <m:e>
+            <m:sSub>
+              <m:sSubPr>
+                <m:ctrlPr>
+                  <w:rPr>
+                    <w:rFonts w:ascii="Cambria Math" w:eastAsiaTheme="minorEastAsia" w:hAnsi="Cambria Math" w:cs="Times New Roman"/>
+                    <w:i/>
+                    <w:sz w:val="24"/>
+                    <w:szCs w:val="24"/>
+                  </w:rPr>
+                </m:ctrlPr>
+              </m:sSubPr>
+              <m:e>
+                <m:r>
+                  <w:rPr>
+                    <w:rFonts w:ascii="Cambria Math" w:eastAsiaTheme="minorEastAsia" w:hAnsi="Cambria Math" w:cs="Times New Roman"/>
+                    <w:sz w:val="24"/>
+                    <w:szCs w:val="24"/>
+                  </w:rPr>
+                  <m:t>v</m:t>
+                </m:r>
+              </m:e>
+              <m:sub>
+                <m:r>
+                  <w:rPr>
+                    <w:rFonts w:ascii="Cambria Math" w:eastAsiaTheme="minorEastAsia" w:hAnsi="Cambria Math" w:cs="Times New Roman"/>
+                    <w:sz w:val="24"/>
+                    <w:szCs w:val="24"/>
+                  </w:rPr>
+                  <m:t>i</m:t>
+                </m:r>
+              </m:sub>
+            </m:sSub>
+          </m:e>
+        </m:d>
+      </m:oMath>
+      <w:r>
+        <w:rPr>
+          <w:rFonts w:ascii="Times New Roman" w:eastAsiaTheme="minorEastAsia" w:hAnsi="Times New Roman" w:cs="Times New Roman"/>
+          <w:sz w:val="24"/>
+          <w:szCs w:val="24"/>
+        </w:rPr>
+        <w:t xml:space="preserve"> </w:t>
+      </w:r>
+      <w:r>
+        <w:rPr>
+          <w:rFonts w:ascii="Times New Roman" w:eastAsiaTheme="minorEastAsia" w:hAnsi="Times New Roman" w:cs="Times New Roman"/>
+          <w:sz w:val="24"/>
+          <w:szCs w:val="24"/>
+        </w:rPr>
+        <w:t>a</w:t>
+      </w:r>
+      <w:r>
+        <w:rPr>
+          <w:rFonts w:ascii="Times New Roman" w:eastAsiaTheme="minorEastAsia" w:hAnsi="Times New Roman" w:cs="Times New Roman"/>
+          <w:sz w:val="24"/>
+          <w:szCs w:val="24"/>
+        </w:rPr>
+        <w:t xml:space="preserve">nd </w:t>
+      </w:r>
+      <m:oMath>
+        <m:r>
+          <w:rPr>
+            <w:rFonts w:ascii="Cambria Math" w:eastAsiaTheme="minorEastAsia" w:hAnsi="Cambria Math" w:cs="Times New Roman"/>
+            <w:sz w:val="24"/>
+            <w:szCs w:val="24"/>
+          </w:rPr>
+          <m:t>T∪{</m:t>
+        </m:r>
+        <m:sSub>
+          <m:sSubPr>
+            <m:ctrlPr>
+              <w:rPr>
+                <w:rFonts w:ascii="Cambria Math" w:eastAsiaTheme="minorEastAsia" w:hAnsi="Cambria Math" w:cs="Times New Roman"/>
+                <w:i/>
+                <w:sz w:val="24"/>
+                <w:szCs w:val="24"/>
+              </w:rPr>
+            </m:ctrlPr>
+          </m:sSubPr>
+          <m:e>
+            <m:r>
+              <w:rPr>
+                <w:rFonts w:ascii="Cambria Math" w:eastAsiaTheme="minorEastAsia" w:hAnsi="Cambria Math" w:cs="Times New Roman"/>
+                <w:sz w:val="24"/>
+                <w:szCs w:val="24"/>
+              </w:rPr>
+              <m:t>v</m:t>
+            </m:r>
+          </m:e>
+          <m:sub>
+            <m:r>
+              <w:rPr>
+                <w:rFonts w:ascii="Cambria Math" w:eastAsiaTheme="minorEastAsia" w:hAnsi="Cambria Math" w:cs="Times New Roman"/>
+                <w:sz w:val="24"/>
+                <w:szCs w:val="24"/>
+              </w:rPr>
+              <m:t>j</m:t>
+            </m:r>
+          </m:sub>
+        </m:sSub>
+        <m:r>
+          <w:rPr>
+            <w:rFonts w:ascii="Cambria Math" w:eastAsiaTheme="minorEastAsia" w:hAnsi="Cambria Math" w:cs="Times New Roman"/>
+            <w:sz w:val="24"/>
+            <w:szCs w:val="24"/>
+          </w:rPr>
+          <m:t>}</m:t>
+        </m:r>
+      </m:oMath>
+      <w:r>
+        <w:rPr>
+          <w:rFonts w:ascii="Times New Roman" w:eastAsiaTheme="minorEastAsia" w:hAnsi="Times New Roman" w:cs="Times New Roman"/>
+          <w:sz w:val="24"/>
+          <w:szCs w:val="24"/>
+        </w:rPr>
+        <w:t xml:space="preserve">. However, since the graph is undirected, we check both configurations (i.e., adding </w:t>
+      </w:r>
+      <m:oMath>
+        <m:sSub>
+          <m:sSubPr>
+            <m:ctrlPr>
+              <w:rPr>
+                <w:rFonts w:ascii="Cambria Math" w:eastAsiaTheme="minorEastAsia" w:hAnsi="Cambria Math" w:cs="Times New Roman"/>
+                <w:i/>
+                <w:sz w:val="24"/>
+                <w:szCs w:val="24"/>
+              </w:rPr>
+            </m:ctrlPr>
+          </m:sSubPr>
+          <m:e>
+            <m:r>
+              <w:rPr>
+                <w:rFonts w:ascii="Cambria Math" w:eastAsiaTheme="minorEastAsia" w:hAnsi="Cambria Math" w:cs="Times New Roman"/>
+                <w:sz w:val="24"/>
+                <w:szCs w:val="24"/>
+              </w:rPr>
+              <m:t>v</m:t>
+            </m:r>
+          </m:e>
+          <m:sub>
+            <m:r>
+              <w:rPr>
+                <w:rFonts w:ascii="Cambria Math" w:eastAsiaTheme="minorEastAsia" w:hAnsi="Cambria Math" w:cs="Times New Roman"/>
+                <w:sz w:val="24"/>
+                <w:szCs w:val="24"/>
+              </w:rPr>
+              <m:t>j</m:t>
+            </m:r>
+          </m:sub>
+        </m:sSub>
+      </m:oMath>
+      <w:r>
+        <w:rPr>
+          <w:rFonts w:ascii="Times New Roman" w:eastAsiaTheme="minorEastAsia" w:hAnsi="Times New Roman" w:cs="Times New Roman"/>
+          <w:sz w:val="24"/>
+          <w:szCs w:val="24"/>
+        </w:rPr>
+        <w:t xml:space="preserve"> to S and </w:t>
+      </w:r>
+      <m:oMath>
+        <m:sSub>
+          <m:sSubPr>
+            <m:ctrlPr>
+              <w:rPr>
+                <w:rFonts w:ascii="Cambria Math" w:eastAsiaTheme="minorEastAsia" w:hAnsi="Cambria Math" w:cs="Times New Roman"/>
+                <w:i/>
+                <w:sz w:val="24"/>
+                <w:szCs w:val="24"/>
+              </w:rPr>
+            </m:ctrlPr>
+          </m:sSubPr>
+          <m:e>
+            <m:r>
+              <w:rPr>
+                <w:rFonts w:ascii="Cambria Math" w:eastAsiaTheme="minorEastAsia" w:hAnsi="Cambria Math" w:cs="Times New Roman"/>
+                <w:sz w:val="24"/>
+                <w:szCs w:val="24"/>
+              </w:rPr>
+              <m:t>v</m:t>
+            </m:r>
+          </m:e>
+          <m:sub>
+            <m:r>
+              <w:rPr>
+                <w:rFonts w:ascii="Cambria Math" w:eastAsiaTheme="minorEastAsia" w:hAnsi="Cambria Math" w:cs="Times New Roman"/>
+                <w:sz w:val="24"/>
+                <w:szCs w:val="24"/>
+              </w:rPr>
+              <m:t>i</m:t>
+            </m:r>
+          </m:sub>
+        </m:sSub>
+      </m:oMath>
+      <w:r>
+        <w:rPr>
+          <w:rFonts w:ascii="Times New Roman" w:eastAsiaTheme="minorEastAsia" w:hAnsi="Times New Roman" w:cs="Times New Roman"/>
+          <w:sz w:val="24"/>
+          <w:szCs w:val="24"/>
+        </w:rPr>
+        <w:t xml:space="preserve"> to T).</w:t>
+      </w:r>
+    </w:p>
+    <w:p>
+      <w:pPr>
+        <w:spacing w:line="240" w:lineRule="auto"/>
+        <w:jc w:val="both"/>
+        <w:rPr>
+          <w:rFonts w:ascii="Times New Roman" w:eastAsiaTheme="minorEastAsia" w:hAnsi="Times New Roman" w:cs="Times New Roman"/>
+          <w:sz w:val="24"/>
+          <w:szCs w:val="24"/>
+        </w:rPr>
+      </w:pPr>
+      <w:r>
+        <w:rPr>
+          <w:rFonts w:ascii="Times New Roman" w:eastAsiaTheme="minorEastAsia" w:hAnsi="Times New Roman" w:cs="Times New Roman"/>
+          <w:sz w:val="24"/>
+          <w:szCs w:val="24"/>
+        </w:rPr>
+        <w:t xml:space="preserve">A </w:t>
+      </w:r>
+      <w:r>
+        <w:rPr>
+          <w:rFonts w:ascii="Times New Roman" w:eastAsiaTheme="minorEastAsia" w:hAnsi="Times New Roman" w:cs="Times New Roman"/>
+          <w:sz w:val="24"/>
+          <w:szCs w:val="24"/>
+        </w:rPr>
+        <w:t xml:space="preserve">solution is correct if the constraints are satisfied (i.e., </w:t>
+      </w:r>
+      <m:oMath>
+        <m:r>
+          <w:rPr>
+            <w:rFonts w:ascii="Cambria Math" w:eastAsiaTheme="minorEastAsia" w:hAnsi="Cambria Math" w:cs="Times New Roman"/>
+            <w:sz w:val="24"/>
+            <w:szCs w:val="24"/>
+          </w:rPr>
+          <m:t>S∩T=∅</m:t>
+        </m:r>
+      </m:oMath>
+      <w:r>
+        <w:rPr>
+          <w:rFonts w:ascii="Times New Roman" w:eastAsiaTheme="minorEastAsia" w:hAnsi="Times New Roman" w:cs="Times New Roman"/>
+          <w:sz w:val="24"/>
+          <w:szCs w:val="24"/>
+        </w:rPr>
+        <w:t>). If we have a solution, we then compute the size of the cut by counting how many edges have the first vertex in a set, and the second in the other set.</w:t>
+      </w:r>
+    </w:p>
+    <w:p>
+      <w:pPr>
+        <w:spacing w:line="240" w:lineRule="auto"/>
+        <w:jc w:val="both"/>
+        <w:rPr>
+          <w:rFonts w:ascii="Times New Roman" w:hAnsi="Times New Roman" w:cs="Times New Roman"/>
+          <w:sz w:val="24"/>
+          <w:szCs w:val="24"/>
+        </w:rPr>
+      </w:pPr>
+      <w:r>
+        <w:rPr>
+          <w:rFonts w:ascii="Times New Roman" w:eastAsiaTheme="minorEastAsia" w:hAnsi="Times New Roman" w:cs="Times New Roman"/>
+          <w:sz w:val="24"/>
+          <w:szCs w:val="24"/>
+        </w:rPr>
+        <w:t xml:space="preserve">This method is implemented in the class </w:t>
+      </w:r>
+      <w:r>
+        <w:rPr>
+          <w:rFonts w:ascii="Times New Roman" w:eastAsiaTheme="minorEastAsia" w:hAnsi="Times New Roman" w:cs="Times New Roman"/>
+          <w:i/>
+          <w:iCs/>
+          <w:sz w:val="24"/>
+          <w:szCs w:val="24"/>
+        </w:rPr>
+        <w:t>MaxCutBacktracking</w:t>
+      </w:r>
+      <w:r>
+        <w:rPr>
+          <w:rFonts w:ascii="Times New Roman" w:eastAsiaTheme="minorEastAsia" w:hAnsi="Times New Roman" w:cs="Times New Roman"/>
+          <w:sz w:val="24"/>
+          <w:szCs w:val="24"/>
+        </w:rPr>
+        <w:t xml:space="preserve"> in the Java source code provided.</w:t>
       </w:r>
     </w:p>
     <w:p>

</xml_diff>

<commit_message>
need to add comments
</commit_message>
<xml_diff>
--- a/DPML-SoftwareProject-BuciuStefan.docx
+++ b/DPML-SoftwareProject-BuciuStefan.docx
@@ -115,7 +115,7 @@
           <w:sz w:val="24"/>
           <w:szCs w:val="24"/>
         </w:rPr>
-        <w:t>TODO</w:t>
+        <w:t>Sudoku is a puzzle where a 9x9 grid is given and the goal is to fill it with values from 1 to 9 such that there are no repeated values on rows, columns, and inside the 3x3 squares.</w:t>
       </w:r>
     </w:p>
     <w:p>
@@ -158,7 +158,269 @@
           <w:sz w:val="24"/>
           <w:szCs w:val="24"/>
         </w:rPr>
-        <w:t>TODO</w:t>
+        <w:t>We can represent the Sudoku problem as follows:</w:t>
+      </w:r>
+    </w:p>
+    <w:p>
+      <w:pPr>
+        <w:pStyle w:val="ListParagraph"/>
+        <w:numPr>
+          <w:ilvl w:val="0"/>
+          <w:numId w:val="6"/>
+        </w:numPr>
+        <w:spacing w:line="240" w:lineRule="auto"/>
+        <w:jc w:val="both"/>
+        <w:rPr>
+          <w:rFonts w:ascii="Times New Roman" w:hAnsi="Times New Roman" w:cs="Times New Roman"/>
+          <w:sz w:val="24"/>
+          <w:szCs w:val="24"/>
+        </w:rPr>
+      </w:pPr>
+      <w:r>
+        <w:rPr>
+          <w:rFonts w:ascii="Times New Roman" w:hAnsi="Times New Roman" w:cs="Times New Roman"/>
+          <w:sz w:val="24"/>
+          <w:szCs w:val="24"/>
+        </w:rPr>
+        <w:t xml:space="preserve">Variable: every cell will have a variable assigned, thus </w:t>
+      </w:r>
+      <m:oMath>
+        <m:sSub>
+          <m:sSubPr>
+            <m:ctrlPr>
+              <w:rPr>
+                <w:rFonts w:ascii="Cambria Math" w:hAnsi="Cambria Math" w:cs="Times New Roman"/>
+                <w:i/>
+                <w:sz w:val="24"/>
+                <w:szCs w:val="24"/>
+              </w:rPr>
+            </m:ctrlPr>
+          </m:sSubPr>
+          <m:e>
+            <m:r>
+              <w:rPr>
+                <w:rFonts w:ascii="Cambria Math" w:hAnsi="Cambria Math" w:cs="Times New Roman"/>
+                <w:sz w:val="24"/>
+                <w:szCs w:val="24"/>
+              </w:rPr>
+              <m:t>X</m:t>
+            </m:r>
+          </m:e>
+          <m:sub>
+            <m:r>
+              <w:rPr>
+                <w:rFonts w:ascii="Cambria Math" w:hAnsi="Cambria Math" w:cs="Times New Roman"/>
+                <w:sz w:val="24"/>
+                <w:szCs w:val="24"/>
+              </w:rPr>
+              <m:t>i,j</m:t>
+            </m:r>
+          </m:sub>
+        </m:sSub>
+      </m:oMath>
+      <w:r>
+        <w:rPr>
+          <w:rFonts w:ascii="Times New Roman" w:eastAsiaTheme="minorEastAsia" w:hAnsi="Times New Roman" w:cs="Times New Roman"/>
+          <w:sz w:val="24"/>
+          <w:szCs w:val="24"/>
+        </w:rPr>
+        <w:t xml:space="preserve"> where </w:t>
+      </w:r>
+      <m:oMath>
+        <m:r>
+          <w:rPr>
+            <w:rFonts w:ascii="Cambria Math" w:eastAsiaTheme="minorEastAsia" w:hAnsi="Cambria Math" w:cs="Times New Roman"/>
+            <w:sz w:val="24"/>
+            <w:szCs w:val="24"/>
+          </w:rPr>
+          <m:t>i,j∈{1,…,9}</m:t>
+        </m:r>
+      </m:oMath>
+    </w:p>
+    <w:p>
+      <w:pPr>
+        <w:pStyle w:val="ListParagraph"/>
+        <w:numPr>
+          <w:ilvl w:val="0"/>
+          <w:numId w:val="6"/>
+        </w:numPr>
+        <w:spacing w:line="240" w:lineRule="auto"/>
+        <w:jc w:val="both"/>
+        <w:rPr>
+          <w:rFonts w:ascii="Times New Roman" w:hAnsi="Times New Roman" w:cs="Times New Roman"/>
+          <w:sz w:val="24"/>
+          <w:szCs w:val="24"/>
+        </w:rPr>
+      </w:pPr>
+      <w:r>
+        <w:rPr>
+          <w:rFonts w:ascii="Times New Roman" w:hAnsi="Times New Roman" w:cs="Times New Roman"/>
+          <w:sz w:val="24"/>
+          <w:szCs w:val="24"/>
+        </w:rPr>
+        <w:t xml:space="preserve">Domain: every variable can have values between 1 and 9, thus </w:t>
+      </w:r>
+      <m:oMath>
+        <m:sSub>
+          <m:sSubPr>
+            <m:ctrlPr>
+              <w:rPr>
+                <w:rFonts w:ascii="Cambria Math" w:hAnsi="Cambria Math" w:cs="Times New Roman"/>
+                <w:i/>
+                <w:sz w:val="24"/>
+                <w:szCs w:val="24"/>
+              </w:rPr>
+            </m:ctrlPr>
+          </m:sSubPr>
+          <m:e>
+            <m:r>
+              <w:rPr>
+                <w:rFonts w:ascii="Cambria Math" w:hAnsi="Cambria Math" w:cs="Times New Roman"/>
+                <w:sz w:val="24"/>
+                <w:szCs w:val="24"/>
+              </w:rPr>
+              <m:t>D</m:t>
+            </m:r>
+          </m:e>
+          <m:sub>
+            <m:sSub>
+              <m:sSubPr>
+                <m:ctrlPr>
+                  <w:rPr>
+                    <w:rFonts w:ascii="Cambria Math" w:hAnsi="Cambria Math" w:cs="Times New Roman"/>
+                    <w:i/>
+                    <w:sz w:val="24"/>
+                    <w:szCs w:val="24"/>
+                  </w:rPr>
+                </m:ctrlPr>
+              </m:sSubPr>
+              <m:e>
+                <m:r>
+                  <w:rPr>
+                    <w:rFonts w:ascii="Cambria Math" w:hAnsi="Cambria Math" w:cs="Times New Roman"/>
+                    <w:sz w:val="24"/>
+                    <w:szCs w:val="24"/>
+                  </w:rPr>
+                  <m:t>X</m:t>
+                </m:r>
+              </m:e>
+              <m:sub>
+                <m:r>
+                  <w:rPr>
+                    <w:rFonts w:ascii="Cambria Math" w:hAnsi="Cambria Math" w:cs="Times New Roman"/>
+                    <w:sz w:val="24"/>
+                    <w:szCs w:val="24"/>
+                  </w:rPr>
+                  <m:t>i,j</m:t>
+                </m:r>
+              </m:sub>
+            </m:sSub>
+          </m:sub>
+        </m:sSub>
+        <m:r>
+          <w:rPr>
+            <w:rFonts w:ascii="Cambria Math" w:hAnsi="Cambria Math" w:cs="Times New Roman"/>
+            <w:sz w:val="24"/>
+            <w:szCs w:val="24"/>
+          </w:rPr>
+          <m:t>={1,…,9}</m:t>
+        </m:r>
+      </m:oMath>
+    </w:p>
+    <w:p>
+      <w:pPr>
+        <w:pStyle w:val="ListParagraph"/>
+        <w:numPr>
+          <w:ilvl w:val="0"/>
+          <w:numId w:val="6"/>
+        </w:numPr>
+        <w:spacing w:line="240" w:lineRule="auto"/>
+        <w:jc w:val="both"/>
+        <w:rPr>
+          <w:rFonts w:ascii="Times New Roman" w:hAnsi="Times New Roman" w:cs="Times New Roman"/>
+          <w:sz w:val="24"/>
+          <w:szCs w:val="24"/>
+        </w:rPr>
+      </w:pPr>
+      <w:r>
+        <w:rPr>
+          <w:rFonts w:ascii="Times New Roman" w:eastAsiaTheme="minorEastAsia" w:hAnsi="Times New Roman" w:cs="Times New Roman"/>
+          <w:sz w:val="24"/>
+          <w:szCs w:val="24"/>
+        </w:rPr>
+        <w:t>Constraints: the constraints are imposed by the puzzle rules</w:t>
+      </w:r>
+    </w:p>
+    <w:p>
+      <w:pPr>
+        <w:pStyle w:val="ListParagraph"/>
+        <w:numPr>
+          <w:ilvl w:val="1"/>
+          <w:numId w:val="6"/>
+        </w:numPr>
+        <w:spacing w:line="240" w:lineRule="auto"/>
+        <w:jc w:val="both"/>
+        <w:rPr>
+          <w:rFonts w:ascii="Times New Roman" w:hAnsi="Times New Roman" w:cs="Times New Roman"/>
+          <w:sz w:val="24"/>
+          <w:szCs w:val="24"/>
+        </w:rPr>
+      </w:pPr>
+      <w:r>
+        <w:rPr>
+          <w:rFonts w:ascii="Times New Roman" w:eastAsiaTheme="minorEastAsia" w:hAnsi="Times New Roman" w:cs="Times New Roman"/>
+          <w:sz w:val="24"/>
+          <w:szCs w:val="24"/>
+        </w:rPr>
+        <w:t>No value can be repeated on a row</w:t>
+      </w:r>
+    </w:p>
+    <w:p>
+      <w:pPr>
+        <w:pStyle w:val="ListParagraph"/>
+        <w:numPr>
+          <w:ilvl w:val="1"/>
+          <w:numId w:val="6"/>
+        </w:numPr>
+        <w:spacing w:line="240" w:lineRule="auto"/>
+        <w:jc w:val="both"/>
+        <w:rPr>
+          <w:rFonts w:ascii="Times New Roman" w:hAnsi="Times New Roman" w:cs="Times New Roman"/>
+          <w:sz w:val="24"/>
+          <w:szCs w:val="24"/>
+        </w:rPr>
+      </w:pPr>
+      <w:r>
+        <w:rPr>
+          <w:rFonts w:ascii="Times New Roman" w:eastAsiaTheme="minorEastAsia" w:hAnsi="Times New Roman" w:cs="Times New Roman"/>
+          <w:sz w:val="24"/>
+          <w:szCs w:val="24"/>
+        </w:rPr>
+        <w:t>No value can be repeated on a column</w:t>
+      </w:r>
+    </w:p>
+    <w:p>
+      <w:pPr>
+        <w:pStyle w:val="ListParagraph"/>
+        <w:numPr>
+          <w:ilvl w:val="1"/>
+          <w:numId w:val="6"/>
+        </w:numPr>
+        <w:spacing w:line="240" w:lineRule="auto"/>
+        <w:jc w:val="both"/>
+        <w:rPr>
+          <w:rFonts w:ascii="Times New Roman" w:hAnsi="Times New Roman" w:cs="Times New Roman"/>
+          <w:sz w:val="24"/>
+          <w:szCs w:val="24"/>
+        </w:rPr>
+      </w:pPr>
+      <w:r>
+        <w:rPr>
+          <w:rFonts w:ascii="Times New Roman" w:eastAsiaTheme="minorEastAsia" w:hAnsi="Times New Roman" w:cs="Times New Roman"/>
+          <w:sz w:val="24"/>
+          <w:szCs w:val="24"/>
+        </w:rPr>
+        <w:t>No value can be repeated in a 3x3 square</w:t>
       </w:r>
     </w:p>
     <w:p>
@@ -187,21 +449,368 @@
     </w:p>
     <w:p>
       <w:pPr>
-        <w:spacing w:line="240" w:lineRule="auto"/>
-        <w:jc w:val="both"/>
-        <w:rPr>
-          <w:rFonts w:ascii="Times New Roman" w:hAnsi="Times New Roman" w:cs="Times New Roman"/>
-          <w:sz w:val="24"/>
-          <w:szCs w:val="24"/>
-        </w:rPr>
-      </w:pPr>
-      <w:r>
-        <w:rPr>
-          <w:rFonts w:ascii="Times New Roman" w:hAnsi="Times New Roman" w:cs="Times New Roman"/>
-          <w:sz w:val="24"/>
-          <w:szCs w:val="24"/>
-        </w:rPr>
-        <w:t>TODO</w:t>
+        <w:pStyle w:val="ListParagraph"/>
+        <w:numPr>
+          <w:ilvl w:val="0"/>
+          <w:numId w:val="7"/>
+        </w:numPr>
+        <w:spacing w:line="240" w:lineRule="auto"/>
+        <w:jc w:val="both"/>
+        <w:rPr>
+          <w:rFonts w:ascii="Times New Roman" w:hAnsi="Times New Roman" w:cs="Times New Roman"/>
+          <w:sz w:val="24"/>
+          <w:szCs w:val="24"/>
+        </w:rPr>
+      </w:pPr>
+      <w:r>
+        <w:rPr>
+          <w:rFonts w:ascii="Times New Roman" w:hAnsi="Times New Roman" w:cs="Times New Roman"/>
+          <w:sz w:val="24"/>
+          <w:szCs w:val="24"/>
+        </w:rPr>
+        <w:t>Backtracking:</w:t>
+      </w:r>
+    </w:p>
+    <w:p>
+      <w:pPr>
+        <w:spacing w:line="240" w:lineRule="auto"/>
+        <w:jc w:val="both"/>
+        <w:rPr>
+          <w:rFonts w:ascii="Times New Roman" w:eastAsiaTheme="minorEastAsia" w:hAnsi="Times New Roman" w:cs="Times New Roman"/>
+          <w:sz w:val="24"/>
+          <w:szCs w:val="24"/>
+        </w:rPr>
+      </w:pPr>
+      <w:r>
+        <w:rPr>
+          <w:rFonts w:ascii="Times New Roman" w:hAnsi="Times New Roman" w:cs="Times New Roman"/>
+          <w:sz w:val="24"/>
+          <w:szCs w:val="24"/>
+        </w:rPr>
+        <w:t>Given a board, we recursively try all possible values for each empty cell such that no constraint is violated.</w:t>
+      </w:r>
+    </w:p>
+    <w:p>
+      <w:pPr>
+        <w:spacing w:line="240" w:lineRule="auto"/>
+        <w:jc w:val="both"/>
+        <w:rPr>
+          <w:rFonts w:ascii="Times New Roman" w:hAnsi="Times New Roman" w:cs="Times New Roman"/>
+          <w:sz w:val="24"/>
+          <w:szCs w:val="24"/>
+        </w:rPr>
+      </w:pPr>
+      <w:r>
+        <w:rPr>
+          <w:rFonts w:ascii="Times New Roman" w:eastAsiaTheme="minorEastAsia" w:hAnsi="Times New Roman" w:cs="Times New Roman"/>
+          <w:sz w:val="24"/>
+          <w:szCs w:val="24"/>
+        </w:rPr>
+        <w:t xml:space="preserve">This method is implemented in the class </w:t>
+      </w:r>
+      <w:proofErr w:type="spellStart"/>
+      <w:r>
+        <w:rPr>
+          <w:rFonts w:ascii="Times New Roman" w:eastAsiaTheme="minorEastAsia" w:hAnsi="Times New Roman" w:cs="Times New Roman"/>
+          <w:i/>
+          <w:iCs/>
+          <w:sz w:val="24"/>
+          <w:szCs w:val="24"/>
+        </w:rPr>
+        <w:t>Sudoku</w:t>
+      </w:r>
+      <w:r>
+        <w:rPr>
+          <w:rFonts w:ascii="Times New Roman" w:eastAsiaTheme="minorEastAsia" w:hAnsi="Times New Roman" w:cs="Times New Roman"/>
+          <w:i/>
+          <w:iCs/>
+          <w:sz w:val="24"/>
+          <w:szCs w:val="24"/>
+        </w:rPr>
+        <w:t>Backtracking</w:t>
+      </w:r>
+      <w:proofErr w:type="spellEnd"/>
+      <w:r>
+        <w:rPr>
+          <w:rFonts w:ascii="Times New Roman" w:eastAsiaTheme="minorEastAsia" w:hAnsi="Times New Roman" w:cs="Times New Roman"/>
+          <w:i/>
+          <w:iCs/>
+          <w:sz w:val="24"/>
+          <w:szCs w:val="24"/>
+        </w:rPr>
+        <w:t xml:space="preserve"> </w:t>
+      </w:r>
+      <w:r>
+        <w:rPr>
+          <w:rFonts w:ascii="Times New Roman" w:eastAsiaTheme="minorEastAsia" w:hAnsi="Times New Roman" w:cs="Times New Roman"/>
+          <w:sz w:val="24"/>
+          <w:szCs w:val="24"/>
+        </w:rPr>
+        <w:t>in the Java source code provided.</w:t>
+      </w:r>
+    </w:p>
+    <w:p>
+      <w:pPr>
+        <w:pStyle w:val="ListParagraph"/>
+        <w:numPr>
+          <w:ilvl w:val="0"/>
+          <w:numId w:val="7"/>
+        </w:numPr>
+        <w:spacing w:line="240" w:lineRule="auto"/>
+        <w:jc w:val="both"/>
+        <w:rPr>
+          <w:rFonts w:ascii="Times New Roman" w:hAnsi="Times New Roman" w:cs="Times New Roman"/>
+          <w:sz w:val="24"/>
+          <w:szCs w:val="24"/>
+        </w:rPr>
+      </w:pPr>
+      <w:r>
+        <w:rPr>
+          <w:rFonts w:ascii="Times New Roman" w:hAnsi="Times New Roman" w:cs="Times New Roman"/>
+          <w:sz w:val="24"/>
+          <w:szCs w:val="24"/>
+        </w:rPr>
+        <w:t>Problem Reduction (node consistency):</w:t>
+      </w:r>
+    </w:p>
+    <w:p>
+      <w:pPr>
+        <w:spacing w:line="240" w:lineRule="auto"/>
+        <w:jc w:val="both"/>
+        <w:rPr>
+          <w:rFonts w:ascii="Times New Roman" w:eastAsiaTheme="minorEastAsia" w:hAnsi="Times New Roman" w:cs="Times New Roman"/>
+          <w:sz w:val="24"/>
+          <w:szCs w:val="24"/>
+        </w:rPr>
+      </w:pPr>
+      <w:r>
+        <w:rPr>
+          <w:rFonts w:ascii="Times New Roman" w:hAnsi="Times New Roman" w:cs="Times New Roman"/>
+          <w:sz w:val="24"/>
+          <w:szCs w:val="24"/>
+        </w:rPr>
+        <w:t xml:space="preserve">Given a board, precompute the domains for each variable and we consider values only from the computed domains. For example, if a board is given with value </w:t>
+      </w:r>
+      <m:oMath>
+        <m:r>
+          <w:rPr>
+            <w:rFonts w:ascii="Cambria Math" w:hAnsi="Cambria Math" w:cs="Times New Roman"/>
+            <w:sz w:val="24"/>
+            <w:szCs w:val="24"/>
+          </w:rPr>
+          <m:t>V</m:t>
+        </m:r>
+      </m:oMath>
+      <w:r>
+        <w:rPr>
+          <w:rFonts w:ascii="Times New Roman" w:eastAsiaTheme="minorEastAsia" w:hAnsi="Times New Roman" w:cs="Times New Roman"/>
+          <w:sz w:val="24"/>
+          <w:szCs w:val="24"/>
+        </w:rPr>
+        <w:t xml:space="preserve"> at position </w:t>
+      </w:r>
+      <m:oMath>
+        <m:r>
+          <w:rPr>
+            <w:rFonts w:ascii="Cambria Math" w:eastAsiaTheme="minorEastAsia" w:hAnsi="Cambria Math" w:cs="Times New Roman"/>
+            <w:sz w:val="24"/>
+            <w:szCs w:val="24"/>
+          </w:rPr>
+          <m:t>(i,j)</m:t>
+        </m:r>
+      </m:oMath>
+      <w:r>
+        <w:rPr>
+          <w:rFonts w:ascii="Times New Roman" w:eastAsiaTheme="minorEastAsia" w:hAnsi="Times New Roman" w:cs="Times New Roman"/>
+          <w:sz w:val="24"/>
+          <w:szCs w:val="24"/>
+        </w:rPr>
+        <w:t xml:space="preserve">, we then remove the value </w:t>
+      </w:r>
+      <m:oMath>
+        <m:r>
+          <w:rPr>
+            <w:rFonts w:ascii="Cambria Math" w:eastAsiaTheme="minorEastAsia" w:hAnsi="Cambria Math" w:cs="Times New Roman"/>
+            <w:sz w:val="24"/>
+            <w:szCs w:val="24"/>
+          </w:rPr>
+          <m:t>V</m:t>
+        </m:r>
+      </m:oMath>
+      <w:r>
+        <w:rPr>
+          <w:rFonts w:ascii="Times New Roman" w:eastAsiaTheme="minorEastAsia" w:hAnsi="Times New Roman" w:cs="Times New Roman"/>
+          <w:sz w:val="24"/>
+          <w:szCs w:val="24"/>
+        </w:rPr>
+        <w:t xml:space="preserve"> from all domains of the variables on the same row, column, and in the same 3x3 square. With this approach, when a value is chosen for an empty cell, it will not waste resources on computing a solution using the value </w:t>
+      </w:r>
+      <m:oMath>
+        <m:r>
+          <w:rPr>
+            <w:rFonts w:ascii="Cambria Math" w:eastAsiaTheme="minorEastAsia" w:hAnsi="Cambria Math" w:cs="Times New Roman"/>
+            <w:sz w:val="24"/>
+            <w:szCs w:val="24"/>
+          </w:rPr>
+          <m:t>V</m:t>
+        </m:r>
+      </m:oMath>
+      <w:r>
+        <w:rPr>
+          <w:rFonts w:ascii="Times New Roman" w:eastAsiaTheme="minorEastAsia" w:hAnsi="Times New Roman" w:cs="Times New Roman"/>
+          <w:sz w:val="24"/>
+          <w:szCs w:val="24"/>
+        </w:rPr>
+        <w:t>.</w:t>
+      </w:r>
+    </w:p>
+    <w:p>
+      <w:pPr>
+        <w:spacing w:line="240" w:lineRule="auto"/>
+        <w:jc w:val="both"/>
+        <w:rPr>
+          <w:rFonts w:ascii="Times New Roman" w:hAnsi="Times New Roman" w:cs="Times New Roman"/>
+          <w:sz w:val="24"/>
+          <w:szCs w:val="24"/>
+        </w:rPr>
+      </w:pPr>
+      <w:r>
+        <w:rPr>
+          <w:rFonts w:ascii="Times New Roman" w:eastAsiaTheme="minorEastAsia" w:hAnsi="Times New Roman" w:cs="Times New Roman"/>
+          <w:sz w:val="24"/>
+          <w:szCs w:val="24"/>
+        </w:rPr>
+        <w:t xml:space="preserve">This method is implemented in the class </w:t>
+      </w:r>
+      <w:proofErr w:type="spellStart"/>
+      <w:r>
+        <w:rPr>
+          <w:rFonts w:ascii="Times New Roman" w:eastAsiaTheme="minorEastAsia" w:hAnsi="Times New Roman" w:cs="Times New Roman"/>
+          <w:i/>
+          <w:iCs/>
+          <w:sz w:val="24"/>
+          <w:szCs w:val="24"/>
+        </w:rPr>
+        <w:t>SudokuPRNodeConsistency</w:t>
+      </w:r>
+      <w:proofErr w:type="spellEnd"/>
+      <w:r>
+        <w:rPr>
+          <w:rFonts w:ascii="Times New Roman" w:eastAsiaTheme="minorEastAsia" w:hAnsi="Times New Roman" w:cs="Times New Roman"/>
+          <w:sz w:val="24"/>
+          <w:szCs w:val="24"/>
+        </w:rPr>
+        <w:t xml:space="preserve"> in the Java source code provided.</w:t>
+      </w:r>
+    </w:p>
+    <w:p>
+      <w:pPr>
+        <w:pStyle w:val="ListParagraph"/>
+        <w:numPr>
+          <w:ilvl w:val="0"/>
+          <w:numId w:val="7"/>
+        </w:numPr>
+        <w:spacing w:line="240" w:lineRule="auto"/>
+        <w:jc w:val="both"/>
+        <w:rPr>
+          <w:rFonts w:ascii="Times New Roman" w:hAnsi="Times New Roman" w:cs="Times New Roman"/>
+          <w:sz w:val="24"/>
+          <w:szCs w:val="24"/>
+        </w:rPr>
+      </w:pPr>
+      <w:r>
+        <w:rPr>
+          <w:rFonts w:ascii="Times New Roman" w:hAnsi="Times New Roman" w:cs="Times New Roman"/>
+          <w:sz w:val="24"/>
+          <w:szCs w:val="24"/>
+        </w:rPr>
+        <w:t>Basic Search Strategy (forward check):</w:t>
+      </w:r>
+    </w:p>
+    <w:p>
+      <w:pPr>
+        <w:spacing w:line="240" w:lineRule="auto"/>
+        <w:jc w:val="both"/>
+        <w:rPr>
+          <w:rFonts w:ascii="Times New Roman" w:eastAsiaTheme="minorEastAsia" w:hAnsi="Times New Roman" w:cs="Times New Roman"/>
+          <w:sz w:val="24"/>
+          <w:szCs w:val="24"/>
+        </w:rPr>
+      </w:pPr>
+      <w:r>
+        <w:rPr>
+          <w:rFonts w:ascii="Times New Roman" w:hAnsi="Times New Roman" w:cs="Times New Roman"/>
+          <w:sz w:val="24"/>
+          <w:szCs w:val="24"/>
+        </w:rPr>
+        <w:t xml:space="preserve">This approach follows a similar idea with Node Consistency, by updating the domains once a variable is committed to. </w:t>
+      </w:r>
+      <w:r>
+        <w:rPr>
+          <w:rFonts w:ascii="Times New Roman" w:hAnsi="Times New Roman" w:cs="Times New Roman"/>
+          <w:sz w:val="24"/>
+          <w:szCs w:val="24"/>
+        </w:rPr>
+        <w:t>Thus, whenever we start committing a new value, the domain will be up to date with all the previous choices made.</w:t>
+      </w:r>
+    </w:p>
+    <w:p>
+      <w:pPr>
+        <w:spacing w:line="240" w:lineRule="auto"/>
+        <w:jc w:val="both"/>
+        <w:rPr>
+          <w:rFonts w:ascii="Times New Roman" w:hAnsi="Times New Roman" w:cs="Times New Roman"/>
+          <w:sz w:val="24"/>
+          <w:szCs w:val="24"/>
+        </w:rPr>
+      </w:pPr>
+      <w:r>
+        <w:rPr>
+          <w:rFonts w:ascii="Times New Roman" w:eastAsiaTheme="minorEastAsia" w:hAnsi="Times New Roman" w:cs="Times New Roman"/>
+          <w:sz w:val="24"/>
+          <w:szCs w:val="24"/>
+        </w:rPr>
+        <w:t xml:space="preserve">This method is implemented in the class </w:t>
+      </w:r>
+      <w:proofErr w:type="spellStart"/>
+      <w:r>
+        <w:rPr>
+          <w:rFonts w:ascii="Times New Roman" w:eastAsiaTheme="minorEastAsia" w:hAnsi="Times New Roman" w:cs="Times New Roman"/>
+          <w:i/>
+          <w:iCs/>
+          <w:sz w:val="24"/>
+          <w:szCs w:val="24"/>
+        </w:rPr>
+        <w:t>Sudoku</w:t>
+      </w:r>
+      <w:r>
+        <w:rPr>
+          <w:rFonts w:ascii="Times New Roman" w:eastAsiaTheme="minorEastAsia" w:hAnsi="Times New Roman" w:cs="Times New Roman"/>
+          <w:i/>
+          <w:iCs/>
+          <w:sz w:val="24"/>
+          <w:szCs w:val="24"/>
+        </w:rPr>
+        <w:t>SSForwardCheck</w:t>
+      </w:r>
+      <w:proofErr w:type="spellEnd"/>
+      <w:r>
+        <w:rPr>
+          <w:rFonts w:ascii="Times New Roman" w:eastAsiaTheme="minorEastAsia" w:hAnsi="Times New Roman" w:cs="Times New Roman"/>
+          <w:i/>
+          <w:iCs/>
+          <w:sz w:val="24"/>
+          <w:szCs w:val="24"/>
+        </w:rPr>
+        <w:t xml:space="preserve"> </w:t>
+      </w:r>
+      <w:r>
+        <w:rPr>
+          <w:rFonts w:ascii="Times New Roman" w:eastAsiaTheme="minorEastAsia" w:hAnsi="Times New Roman" w:cs="Times New Roman"/>
+          <w:sz w:val="24"/>
+          <w:szCs w:val="24"/>
+        </w:rPr>
+        <w:t>in the Java source code provided.</w:t>
       </w:r>
     </w:p>
     <w:p>
@@ -311,6 +920,7 @@
           <w:sz w:val="24"/>
           <w:szCs w:val="24"/>
         </w:rPr>
+        <w:lastRenderedPageBreak/>
         <w:t>The Maximum Cut problem is NP-complete, and it aims to partition a</w:t>
       </w:r>
       <w:r>
@@ -1493,7 +2103,6 @@
           <w:sz w:val="24"/>
           <w:szCs w:val="24"/>
         </w:rPr>
-        <w:lastRenderedPageBreak/>
         <w:t>Pruning</w:t>
       </w:r>
     </w:p>
@@ -1513,25 +2122,7 @@
           <w:sz w:val="24"/>
           <w:szCs w:val="24"/>
         </w:rPr>
-        <w:t xml:space="preserve">To help reduce the problem space, we can use a pruning approach </w:t>
-      </w:r>
-      <w:proofErr w:type="gramStart"/>
-      <w:r>
-        <w:rPr>
-          <w:rFonts w:ascii="Times New Roman" w:hAnsi="Times New Roman" w:cs="Times New Roman"/>
-          <w:sz w:val="24"/>
-          <w:szCs w:val="24"/>
-        </w:rPr>
-        <w:t>where</w:t>
-      </w:r>
-      <w:proofErr w:type="gramEnd"/>
-      <w:r>
-        <w:rPr>
-          <w:rFonts w:ascii="Times New Roman" w:hAnsi="Times New Roman" w:cs="Times New Roman"/>
-          <w:sz w:val="24"/>
-          <w:szCs w:val="24"/>
-        </w:rPr>
-        <w:t xml:space="preserve"> given an intermediate cut such that </w:t>
+        <w:t xml:space="preserve">To help reduce the problem space, we can use a pruning approach where given an intermediate cut such that </w:t>
       </w:r>
       <m:oMath>
         <m:r>
@@ -1549,25 +2140,7 @@
           <w:sz w:val="24"/>
           <w:szCs w:val="24"/>
         </w:rPr>
-        <w:t>, and an e</w:t>
-      </w:r>
-      <w:proofErr w:type="spellStart"/>
-      <w:r>
-        <w:rPr>
-          <w:rFonts w:ascii="Times New Roman" w:eastAsiaTheme="minorEastAsia" w:hAnsi="Times New Roman" w:cs="Times New Roman"/>
-          <w:sz w:val="24"/>
-          <w:szCs w:val="24"/>
-        </w:rPr>
-        <w:t>dge</w:t>
-      </w:r>
-      <w:proofErr w:type="spellEnd"/>
-      <w:r>
-        <w:rPr>
-          <w:rFonts w:ascii="Times New Roman" w:eastAsiaTheme="minorEastAsia" w:hAnsi="Times New Roman" w:cs="Times New Roman"/>
-          <w:sz w:val="24"/>
-          <w:szCs w:val="24"/>
-        </w:rPr>
-        <w:t xml:space="preserve"> </w:t>
+        <w:t xml:space="preserve">, and an edge </w:t>
       </w:r>
       <m:oMath>
         <m:r>
@@ -1989,6 +2562,7 @@
           <w:sz w:val="24"/>
           <w:szCs w:val="24"/>
         </w:rPr>
+        <w:lastRenderedPageBreak/>
         <w:t>Analysis</w:t>
       </w:r>
     </w:p>
@@ -2129,15 +2703,7 @@
                 <w:sz w:val="24"/>
                 <w:szCs w:val="24"/>
               </w:rPr>
-              <w:t>26349</w:t>
-            </w:r>
-            <w:r>
-              <w:rPr>
-                <w:rFonts w:ascii="Times New Roman" w:hAnsi="Times New Roman" w:cs="Times New Roman"/>
-                <w:sz w:val="24"/>
-                <w:szCs w:val="24"/>
-              </w:rPr>
-              <w:t xml:space="preserve"> </w:t>
+              <w:t xml:space="preserve">26349 </w:t>
             </w:r>
             <w:proofErr w:type="spellStart"/>
             <w:r>
@@ -2543,25 +3109,7 @@
           <w:sz w:val="24"/>
           <w:szCs w:val="24"/>
         </w:rPr>
-        <w:t xml:space="preserve"> variant is the slowest and that’s because on every backtrack iteration, it </w:t>
-      </w:r>
-      <w:proofErr w:type="gramStart"/>
-      <w:r>
-        <w:rPr>
-          <w:rFonts w:ascii="Times New Roman" w:hAnsi="Times New Roman" w:cs="Times New Roman"/>
-          <w:sz w:val="24"/>
-          <w:szCs w:val="24"/>
-        </w:rPr>
-        <w:t>has to</w:t>
-      </w:r>
-      <w:proofErr w:type="gramEnd"/>
-      <w:r>
-        <w:rPr>
-          <w:rFonts w:ascii="Times New Roman" w:hAnsi="Times New Roman" w:cs="Times New Roman"/>
-          <w:sz w:val="24"/>
-          <w:szCs w:val="24"/>
-        </w:rPr>
-        <w:t xml:space="preserve"> update the domain of possible edges. </w:t>
+        <w:t xml:space="preserve"> variant is the slowest and that’s because on every backtrack iteration, it has to update the domain of possible edges. </w:t>
       </w:r>
     </w:p>
     <w:sectPr>
@@ -2892,6 +3440,119 @@
     </w:lvl>
   </w:abstractNum>
   <w:abstractNum w:abstractNumId="3" w15:restartNumberingAfterBreak="0">
+    <w:nsid w:val="372D7D4B"/>
+    <w:multiLevelType w:val="hybridMultilevel"/>
+    <w:tmpl w:val="146AA0B2"/>
+    <w:lvl w:ilvl="0" w:tplc="04090003">
+      <w:start w:val="1"/>
+      <w:numFmt w:val="bullet"/>
+      <w:lvlText w:val="o"/>
+      <w:lvlJc w:val="left"/>
+      <w:pPr>
+        <w:ind w:left="720" w:hanging="360"/>
+      </w:pPr>
+      <w:rPr>
+        <w:rFonts w:ascii="Courier New" w:hAnsi="Courier New" w:cs="Courier New" w:hint="default"/>
+      </w:rPr>
+    </w:lvl>
+    <w:lvl w:ilvl="1" w:tplc="04090003" w:tentative="1">
+      <w:start w:val="1"/>
+      <w:numFmt w:val="bullet"/>
+      <w:lvlText w:val="o"/>
+      <w:lvlJc w:val="left"/>
+      <w:pPr>
+        <w:ind w:left="1440" w:hanging="360"/>
+      </w:pPr>
+      <w:rPr>
+        <w:rFonts w:ascii="Courier New" w:hAnsi="Courier New" w:cs="Courier New" w:hint="default"/>
+      </w:rPr>
+    </w:lvl>
+    <w:lvl w:ilvl="2" w:tplc="04090005" w:tentative="1">
+      <w:start w:val="1"/>
+      <w:numFmt w:val="bullet"/>
+      <w:lvlText w:val=""/>
+      <w:lvlJc w:val="left"/>
+      <w:pPr>
+        <w:ind w:left="2160" w:hanging="360"/>
+      </w:pPr>
+      <w:rPr>
+        <w:rFonts w:ascii="Wingdings" w:hAnsi="Wingdings" w:hint="default"/>
+      </w:rPr>
+    </w:lvl>
+    <w:lvl w:ilvl="3" w:tplc="04090001" w:tentative="1">
+      <w:start w:val="1"/>
+      <w:numFmt w:val="bullet"/>
+      <w:lvlText w:val=""/>
+      <w:lvlJc w:val="left"/>
+      <w:pPr>
+        <w:ind w:left="2880" w:hanging="360"/>
+      </w:pPr>
+      <w:rPr>
+        <w:rFonts w:ascii="Symbol" w:hAnsi="Symbol" w:hint="default"/>
+      </w:rPr>
+    </w:lvl>
+    <w:lvl w:ilvl="4" w:tplc="04090003" w:tentative="1">
+      <w:start w:val="1"/>
+      <w:numFmt w:val="bullet"/>
+      <w:lvlText w:val="o"/>
+      <w:lvlJc w:val="left"/>
+      <w:pPr>
+        <w:ind w:left="3600" w:hanging="360"/>
+      </w:pPr>
+      <w:rPr>
+        <w:rFonts w:ascii="Courier New" w:hAnsi="Courier New" w:cs="Courier New" w:hint="default"/>
+      </w:rPr>
+    </w:lvl>
+    <w:lvl w:ilvl="5" w:tplc="04090005" w:tentative="1">
+      <w:start w:val="1"/>
+      <w:numFmt w:val="bullet"/>
+      <w:lvlText w:val=""/>
+      <w:lvlJc w:val="left"/>
+      <w:pPr>
+        <w:ind w:left="4320" w:hanging="360"/>
+      </w:pPr>
+      <w:rPr>
+        <w:rFonts w:ascii="Wingdings" w:hAnsi="Wingdings" w:hint="default"/>
+      </w:rPr>
+    </w:lvl>
+    <w:lvl w:ilvl="6" w:tplc="04090001" w:tentative="1">
+      <w:start w:val="1"/>
+      <w:numFmt w:val="bullet"/>
+      <w:lvlText w:val=""/>
+      <w:lvlJc w:val="left"/>
+      <w:pPr>
+        <w:ind w:left="5040" w:hanging="360"/>
+      </w:pPr>
+      <w:rPr>
+        <w:rFonts w:ascii="Symbol" w:hAnsi="Symbol" w:hint="default"/>
+      </w:rPr>
+    </w:lvl>
+    <w:lvl w:ilvl="7" w:tplc="04090003" w:tentative="1">
+      <w:start w:val="1"/>
+      <w:numFmt w:val="bullet"/>
+      <w:lvlText w:val="o"/>
+      <w:lvlJc w:val="left"/>
+      <w:pPr>
+        <w:ind w:left="5760" w:hanging="360"/>
+      </w:pPr>
+      <w:rPr>
+        <w:rFonts w:ascii="Courier New" w:hAnsi="Courier New" w:cs="Courier New" w:hint="default"/>
+      </w:rPr>
+    </w:lvl>
+    <w:lvl w:ilvl="8" w:tplc="04090005" w:tentative="1">
+      <w:start w:val="1"/>
+      <w:numFmt w:val="bullet"/>
+      <w:lvlText w:val=""/>
+      <w:lvlJc w:val="left"/>
+      <w:pPr>
+        <w:ind w:left="6480" w:hanging="360"/>
+      </w:pPr>
+      <w:rPr>
+        <w:rFonts w:ascii="Wingdings" w:hAnsi="Wingdings" w:hint="default"/>
+      </w:rPr>
+    </w:lvl>
+  </w:abstractNum>
+  <w:abstractNum w:abstractNumId="4" w15:restartNumberingAfterBreak="0">
     <w:nsid w:val="37685CD6"/>
     <w:multiLevelType w:val="hybridMultilevel"/>
     <w:tmpl w:val="A82E75F4"/>
@@ -2977,7 +3638,120 @@
       </w:pPr>
     </w:lvl>
   </w:abstractNum>
-  <w:abstractNum w:abstractNumId="4" w15:restartNumberingAfterBreak="0">
+  <w:abstractNum w:abstractNumId="5" w15:restartNumberingAfterBreak="0">
+    <w:nsid w:val="621228B8"/>
+    <w:multiLevelType w:val="hybridMultilevel"/>
+    <w:tmpl w:val="30F6DDDE"/>
+    <w:lvl w:ilvl="0" w:tplc="04090003">
+      <w:start w:val="1"/>
+      <w:numFmt w:val="bullet"/>
+      <w:lvlText w:val="o"/>
+      <w:lvlJc w:val="left"/>
+      <w:pPr>
+        <w:ind w:left="720" w:hanging="360"/>
+      </w:pPr>
+      <w:rPr>
+        <w:rFonts w:ascii="Courier New" w:hAnsi="Courier New" w:cs="Courier New" w:hint="default"/>
+      </w:rPr>
+    </w:lvl>
+    <w:lvl w:ilvl="1" w:tplc="04090005">
+      <w:start w:val="1"/>
+      <w:numFmt w:val="bullet"/>
+      <w:lvlText w:val=""/>
+      <w:lvlJc w:val="left"/>
+      <w:pPr>
+        <w:ind w:left="1440" w:hanging="360"/>
+      </w:pPr>
+      <w:rPr>
+        <w:rFonts w:ascii="Wingdings" w:hAnsi="Wingdings" w:hint="default"/>
+      </w:rPr>
+    </w:lvl>
+    <w:lvl w:ilvl="2" w:tplc="04090005" w:tentative="1">
+      <w:start w:val="1"/>
+      <w:numFmt w:val="bullet"/>
+      <w:lvlText w:val=""/>
+      <w:lvlJc w:val="left"/>
+      <w:pPr>
+        <w:ind w:left="2160" w:hanging="360"/>
+      </w:pPr>
+      <w:rPr>
+        <w:rFonts w:ascii="Wingdings" w:hAnsi="Wingdings" w:hint="default"/>
+      </w:rPr>
+    </w:lvl>
+    <w:lvl w:ilvl="3" w:tplc="04090001" w:tentative="1">
+      <w:start w:val="1"/>
+      <w:numFmt w:val="bullet"/>
+      <w:lvlText w:val=""/>
+      <w:lvlJc w:val="left"/>
+      <w:pPr>
+        <w:ind w:left="2880" w:hanging="360"/>
+      </w:pPr>
+      <w:rPr>
+        <w:rFonts w:ascii="Symbol" w:hAnsi="Symbol" w:hint="default"/>
+      </w:rPr>
+    </w:lvl>
+    <w:lvl w:ilvl="4" w:tplc="04090003" w:tentative="1">
+      <w:start w:val="1"/>
+      <w:numFmt w:val="bullet"/>
+      <w:lvlText w:val="o"/>
+      <w:lvlJc w:val="left"/>
+      <w:pPr>
+        <w:ind w:left="3600" w:hanging="360"/>
+      </w:pPr>
+      <w:rPr>
+        <w:rFonts w:ascii="Courier New" w:hAnsi="Courier New" w:cs="Courier New" w:hint="default"/>
+      </w:rPr>
+    </w:lvl>
+    <w:lvl w:ilvl="5" w:tplc="04090005" w:tentative="1">
+      <w:start w:val="1"/>
+      <w:numFmt w:val="bullet"/>
+      <w:lvlText w:val=""/>
+      <w:lvlJc w:val="left"/>
+      <w:pPr>
+        <w:ind w:left="4320" w:hanging="360"/>
+      </w:pPr>
+      <w:rPr>
+        <w:rFonts w:ascii="Wingdings" w:hAnsi="Wingdings" w:hint="default"/>
+      </w:rPr>
+    </w:lvl>
+    <w:lvl w:ilvl="6" w:tplc="04090001" w:tentative="1">
+      <w:start w:val="1"/>
+      <w:numFmt w:val="bullet"/>
+      <w:lvlText w:val=""/>
+      <w:lvlJc w:val="left"/>
+      <w:pPr>
+        <w:ind w:left="5040" w:hanging="360"/>
+      </w:pPr>
+      <w:rPr>
+        <w:rFonts w:ascii="Symbol" w:hAnsi="Symbol" w:hint="default"/>
+      </w:rPr>
+    </w:lvl>
+    <w:lvl w:ilvl="7" w:tplc="04090003" w:tentative="1">
+      <w:start w:val="1"/>
+      <w:numFmt w:val="bullet"/>
+      <w:lvlText w:val="o"/>
+      <w:lvlJc w:val="left"/>
+      <w:pPr>
+        <w:ind w:left="5760" w:hanging="360"/>
+      </w:pPr>
+      <w:rPr>
+        <w:rFonts w:ascii="Courier New" w:hAnsi="Courier New" w:cs="Courier New" w:hint="default"/>
+      </w:rPr>
+    </w:lvl>
+    <w:lvl w:ilvl="8" w:tplc="04090005" w:tentative="1">
+      <w:start w:val="1"/>
+      <w:numFmt w:val="bullet"/>
+      <w:lvlText w:val=""/>
+      <w:lvlJc w:val="left"/>
+      <w:pPr>
+        <w:ind w:left="6480" w:hanging="360"/>
+      </w:pPr>
+      <w:rPr>
+        <w:rFonts w:ascii="Wingdings" w:hAnsi="Wingdings" w:hint="default"/>
+      </w:rPr>
+    </w:lvl>
+  </w:abstractNum>
+  <w:abstractNum w:abstractNumId="6" w15:restartNumberingAfterBreak="0">
     <w:nsid w:val="64554C18"/>
     <w:multiLevelType w:val="hybridMultilevel"/>
     <w:tmpl w:val="1710068A"/>
@@ -3100,9 +3874,15 @@
     <w:abstractNumId w:val="0"/>
   </w:num>
   <w:num w:numId="4" w16cid:durableId="96289581">
+    <w:abstractNumId w:val="6"/>
+  </w:num>
+  <w:num w:numId="5" w16cid:durableId="1431581226">
     <w:abstractNumId w:val="4"/>
   </w:num>
-  <w:num w:numId="5" w16cid:durableId="1431581226">
+  <w:num w:numId="6" w16cid:durableId="1047681522">
+    <w:abstractNumId w:val="5"/>
+  </w:num>
+  <w:num w:numId="7" w16cid:durableId="2003922445">
     <w:abstractNumId w:val="3"/>
   </w:num>
 </w:numbering>
@@ -3506,7 +4286,7 @@
   <w:style w:type="paragraph" w:default="1" w:styleId="Normal">
     <w:name w:val="Normal"/>
     <w:qFormat/>
-    <w:rsid w:val="000833C1"/>
+    <w:rsid w:val="00B21256"/>
   </w:style>
   <w:style w:type="character" w:default="1" w:styleId="DefaultParagraphFont">
     <w:name w:val="Default Paragraph Font"/>

</xml_diff>